<commit_message>
11:31 - 23.01.2025 - week 1 and 2 expanded, not checked
</commit_message>
<xml_diff>
--- a/NachDurchlaufplan/1-P&DS1/2-algorithmRecognition.docx
+++ b/NachDurchlaufplan/1-P&DS1/2-algorithmRecognition.docx
@@ -1629,9 +1629,8 @@
     <w:p>
       <w:pPr>
         <w:rPr>
-          <w:rStyle w:val="hljs-keyword"/>
-          <w:i/>
-          <w:iCs/>
+          <w:rStyle w:val="IntensiveHervorhebung"/>
+          <w:color w:val="auto"/>
           <w:lang w:val="en-US"/>
         </w:rPr>
       </w:pPr>
@@ -1643,6 +1642,196 @@
           <w:lang w:val="en-US"/>
         </w:rPr>
         <w:t>}</w:t>
+      </w:r>
+    </w:p>
+    <w:p>
+      <w:pPr>
+        <w:pStyle w:val="Listenabsatz"/>
+        <w:numPr>
+          <w:ilvl w:val="0"/>
+          <w:numId w:val="1"/>
+        </w:numPr>
+        <w:rPr>
+          <w:rStyle w:val="IntensiveHervorhebung"/>
+          <w:color w:val="auto"/>
+          <w:lang w:val="en-US"/>
+        </w:rPr>
+      </w:pPr>
+      <w:r>
+        <w:rPr>
+          <w:rStyle w:val="IntensiveHervorhebung"/>
+          <w:lang w:val="en-US"/>
+        </w:rPr>
+        <w:t>Find the Second Largest Element in an Array</w:t>
+      </w:r>
+    </w:p>
+    <w:p>
+      <w:pPr>
+        <w:rPr>
+          <w:rStyle w:val="hljs-keyword"/>
+          <w:i/>
+          <w:iCs/>
+          <w:lang w:val="en-US"/>
+        </w:rPr>
+      </w:pPr>
+      <w:r>
+        <w:rPr>
+          <w:rStyle w:val="hljs-keyword"/>
+          <w:i/>
+          <w:iCs/>
+          <w:lang w:val="en-US"/>
+        </w:rPr>
+        <w:t xml:space="preserve">def </w:t>
+      </w:r>
+      <w:proofErr w:type="spellStart"/>
+      <w:r>
+        <w:rPr>
+          <w:rStyle w:val="hljs-keyword"/>
+          <w:i/>
+          <w:iCs/>
+          <w:lang w:val="en-US"/>
+        </w:rPr>
+        <w:t>second_largest</w:t>
+      </w:r>
+      <w:proofErr w:type="spellEnd"/>
+      <w:r>
+        <w:rPr>
+          <w:rStyle w:val="hljs-keyword"/>
+          <w:i/>
+          <w:iCs/>
+          <w:lang w:val="en-US"/>
+        </w:rPr>
+        <w:t>(</w:t>
+      </w:r>
+      <w:proofErr w:type="spellStart"/>
+      <w:r>
+        <w:rPr>
+          <w:rStyle w:val="hljs-keyword"/>
+          <w:i/>
+          <w:iCs/>
+          <w:lang w:val="en-US"/>
+        </w:rPr>
+        <w:t>arr</w:t>
+      </w:r>
+      <w:proofErr w:type="spellEnd"/>
+      <w:r>
+        <w:rPr>
+          <w:rStyle w:val="hljs-keyword"/>
+          <w:i/>
+          <w:iCs/>
+          <w:lang w:val="en-US"/>
+        </w:rPr>
+        <w:t>):</w:t>
+      </w:r>
+    </w:p>
+    <w:p>
+      <w:pPr>
+        <w:rPr>
+          <w:rStyle w:val="hljs-keyword"/>
+          <w:i/>
+          <w:iCs/>
+          <w:lang w:val="en-US"/>
+        </w:rPr>
+      </w:pPr>
+      <w:r>
+        <w:rPr>
+          <w:rStyle w:val="hljs-keyword"/>
+          <w:i/>
+          <w:iCs/>
+          <w:lang w:val="en-US"/>
+        </w:rPr>
+        <w:t xml:space="preserve">    </w:t>
+      </w:r>
+      <w:proofErr w:type="spellStart"/>
+      <w:r>
+        <w:rPr>
+          <w:rStyle w:val="hljs-keyword"/>
+          <w:i/>
+          <w:iCs/>
+          <w:lang w:val="en-US"/>
+        </w:rPr>
+        <w:t>arr</w:t>
+      </w:r>
+      <w:proofErr w:type="spellEnd"/>
+      <w:r>
+        <w:rPr>
+          <w:rStyle w:val="hljs-keyword"/>
+          <w:i/>
+          <w:iCs/>
+          <w:lang w:val="en-US"/>
+        </w:rPr>
+        <w:t xml:space="preserve"> = sorted(</w:t>
+      </w:r>
+      <w:proofErr w:type="spellStart"/>
+      <w:r>
+        <w:rPr>
+          <w:rStyle w:val="hljs-keyword"/>
+          <w:i/>
+          <w:iCs/>
+          <w:lang w:val="en-US"/>
+        </w:rPr>
+        <w:t>arr</w:t>
+      </w:r>
+      <w:proofErr w:type="spellEnd"/>
+      <w:r>
+        <w:rPr>
+          <w:rStyle w:val="hljs-keyword"/>
+          <w:i/>
+          <w:iCs/>
+          <w:lang w:val="en-US"/>
+        </w:rPr>
+        <w:t>)</w:t>
+      </w:r>
+    </w:p>
+    <w:p>
+      <w:pPr>
+        <w:rPr>
+          <w:rStyle w:val="hljs-keyword"/>
+          <w:i/>
+          <w:iCs/>
+          <w:lang w:val="en-US"/>
+        </w:rPr>
+      </w:pPr>
+      <w:r>
+        <w:rPr>
+          <w:rStyle w:val="hljs-keyword"/>
+          <w:i/>
+          <w:iCs/>
+          <w:lang w:val="en-US"/>
+        </w:rPr>
+        <w:lastRenderedPageBreak/>
+        <w:t xml:space="preserve">    return </w:t>
+      </w:r>
+      <w:proofErr w:type="spellStart"/>
+      <w:proofErr w:type="gramStart"/>
+      <w:r>
+        <w:rPr>
+          <w:rStyle w:val="hljs-keyword"/>
+          <w:i/>
+          <w:iCs/>
+          <w:lang w:val="en-US"/>
+        </w:rPr>
+        <w:t>arr</w:t>
+      </w:r>
+      <w:proofErr w:type="spellEnd"/>
+      <w:r>
+        <w:rPr>
+          <w:rStyle w:val="hljs-keyword"/>
+          <w:i/>
+          <w:iCs/>
+          <w:lang w:val="en-US"/>
+        </w:rPr>
+        <w:t>[</w:t>
+      </w:r>
+      <w:proofErr w:type="gramEnd"/>
+      <w:r>
+        <w:rPr>
+          <w:rStyle w:val="hljs-keyword"/>
+          <w:i/>
+          <w:iCs/>
+          <w:lang w:val="en-US"/>
+        </w:rPr>
+        <w:t>-2]</w:t>
       </w:r>
     </w:p>
     <w:sectPr>

</xml_diff>